<commit_message>
Adding example for synchronization module
</commit_message>
<xml_diff>
--- a/synchExample.docx
+++ b/synchExample.docx
@@ -8,6 +8,42 @@
       </w:pPr>
       <w:r>
         <w:t xml:space="preserve">Synchronization</w:t>
+      </w:r>
+      <w:r>
+        <w:t xml:space="preserve"> </w:t>
+      </w:r>
+      <w:r>
+        <w:t xml:space="preserve">of</w:t>
+      </w:r>
+      <w:r>
+        <w:t xml:space="preserve"> </w:t>
+      </w:r>
+      <w:r>
+        <w:t xml:space="preserve">the</w:t>
+      </w:r>
+      <w:r>
+        <w:t xml:space="preserve"> </w:t>
+      </w:r>
+      <w:r>
+        <w:t xml:space="preserve">number</w:t>
+      </w:r>
+      <w:r>
+        <w:t xml:space="preserve"> </w:t>
+      </w:r>
+      <w:r>
+        <w:t xml:space="preserve">of</w:t>
+      </w:r>
+      <w:r>
+        <w:t xml:space="preserve"> </w:t>
+      </w:r>
+      <w:r>
+        <w:t xml:space="preserve">slaughtered</w:t>
+      </w:r>
+      <w:r>
+        <w:t xml:space="preserve"> </w:t>
+      </w:r>
+      <w:r>
+        <w:t xml:space="preserve">animals</w:t>
       </w:r>
     </w:p>
     <w:p>
@@ -21,13 +57,23 @@
         <w:t xml:space="preserve"> </w:t>
       </w:r>
       <w:r>
-        <w:t xml:space="preserve">10,</w:t>
+        <w:t xml:space="preserve">16,</w:t>
       </w:r>
       <w:r>
         <w:t xml:space="preserve"> </w:t>
       </w:r>
       <w:r>
         <w:t xml:space="preserve">2016</w:t>
+      </w:r>
+    </w:p>
+    <w:p>
+      <w:pPr>
+        <w:pStyle w:val="Heading2"/>
+      </w:pPr>
+      <w:bookmarkStart w:id="21" w:name="methodology"/>
+      <w:bookmarkEnd w:id="21"/>
+      <w:r>
+        <w:t xml:space="preserve">Methodology</w:t>
       </w:r>
     </w:p>
     <w:p>
@@ -930,6 +976,3012 @@
             </w:pPr>
             <w:r>
               <w:t xml:space="preserve">M</w:t>
+            </w:r>
+          </w:p>
+        </w:tc>
+      </w:tr>
+    </w:tbl>
+    <w:p>
+      <w:pPr>
+        <w:pStyle w:val="Heading2"/>
+      </w:pPr>
+      <w:bookmarkStart w:id="22" w:name="reference-table"/>
+      <w:bookmarkEnd w:id="22"/>
+      <w:r>
+        <w:t xml:space="preserve">Reference Table</w:t>
+      </w:r>
+    </w:p>
+    <w:p>
+      <w:r>
+        <w:t xml:space="preserve">Below is a reference table containing the commodities and element codes used by this module (as provided by Tomasz, but converted into CPC using the current mapping table).</w:t>
+      </w:r>
+    </w:p>
+    <w:tbl>
+      <w:tblPr>
+        <w:tblStyle w:val="TableNormal"/>
+        <w:tblW w:type="pct" w:w="0.0"/>
+      </w:tblPr>
+      <w:tblGrid/>
+      <w:tr>
+        <w:tc>
+          <w:tcPr>
+            <w:tcBorders>
+              <w:bottom w:val="single"/>
+            </w:tcBorders>
+            <w:vAlign w:val="bottom"/>
+          </w:tcPr>
+          <w:p>
+            <w:pPr>
+              <w:pStyle w:val="Compact"/>
+              <w:jc w:val="left"/>
+            </w:pPr>
+            <w:r>
+              <w:t xml:space="preserve">Parent CPC</w:t>
+            </w:r>
+          </w:p>
+        </w:tc>
+        <w:tc>
+          <w:tcPr>
+            <w:tcBorders>
+              <w:bottom w:val="single"/>
+            </w:tcBorders>
+            <w:vAlign w:val="bottom"/>
+          </w:tcPr>
+          <w:p>
+            <w:pPr>
+              <w:pStyle w:val="Compact"/>
+              <w:jc w:val="left"/>
+            </w:pPr>
+            <w:r>
+              <w:t xml:space="preserve">Parent Item</w:t>
+            </w:r>
+          </w:p>
+        </w:tc>
+        <w:tc>
+          <w:tcPr>
+            <w:tcBorders>
+              <w:bottom w:val="single"/>
+            </w:tcBorders>
+            <w:vAlign w:val="bottom"/>
+          </w:tcPr>
+          <w:p>
+            <w:pPr>
+              <w:pStyle w:val="Compact"/>
+              <w:jc w:val="left"/>
+            </w:pPr>
+            <w:r>
+              <w:t xml:space="preserve">Parent Element</w:t>
+            </w:r>
+          </w:p>
+        </w:tc>
+        <w:tc>
+          <w:tcPr>
+            <w:tcBorders>
+              <w:bottom w:val="single"/>
+            </w:tcBorders>
+            <w:vAlign w:val="bottom"/>
+          </w:tcPr>
+          <w:p>
+            <w:pPr>
+              <w:pStyle w:val="Compact"/>
+              <w:jc w:val="left"/>
+            </w:pPr>
+            <w:r>
+              <w:t xml:space="preserve">Child CPC</w:t>
+            </w:r>
+          </w:p>
+        </w:tc>
+        <w:tc>
+          <w:tcPr>
+            <w:tcBorders>
+              <w:bottom w:val="single"/>
+            </w:tcBorders>
+            <w:vAlign w:val="bottom"/>
+          </w:tcPr>
+          <w:p>
+            <w:pPr>
+              <w:pStyle w:val="Compact"/>
+              <w:jc w:val="left"/>
+            </w:pPr>
+            <w:r>
+              <w:t xml:space="preserve">Child Item</w:t>
+            </w:r>
+          </w:p>
+        </w:tc>
+        <w:tc>
+          <w:tcPr>
+            <w:tcBorders>
+              <w:bottom w:val="single"/>
+            </w:tcBorders>
+            <w:vAlign w:val="bottom"/>
+          </w:tcPr>
+          <w:p>
+            <w:pPr>
+              <w:pStyle w:val="Compact"/>
+              <w:jc w:val="left"/>
+            </w:pPr>
+            <w:r>
+              <w:t xml:space="preserve">Child Element</w:t>
+            </w:r>
+          </w:p>
+        </w:tc>
+      </w:tr>
+      <w:tr>
+        <w:tc>
+          <w:p>
+            <w:pPr>
+              <w:pStyle w:val="Compact"/>
+              <w:jc w:val="left"/>
+            </w:pPr>
+            <w:r>
+              <w:t xml:space="preserve">02111</w:t>
+            </w:r>
+          </w:p>
+        </w:tc>
+        <w:tc>
+          <w:p>
+            <w:pPr>
+              <w:pStyle w:val="Compact"/>
+              <w:jc w:val="left"/>
+            </w:pPr>
+            <w:r>
+              <w:t xml:space="preserve">Cattle</w:t>
+            </w:r>
+          </w:p>
+        </w:tc>
+        <w:tc>
+          <w:p>
+            <w:pPr>
+              <w:pStyle w:val="Compact"/>
+              <w:jc w:val="left"/>
+            </w:pPr>
+            <w:r>
+              <w:t xml:space="preserve">5315</w:t>
+            </w:r>
+          </w:p>
+        </w:tc>
+        <w:tc>
+          <w:p>
+            <w:pPr>
+              <w:pStyle w:val="Compact"/>
+              <w:jc w:val="left"/>
+            </w:pPr>
+            <w:r>
+              <w:t xml:space="preserve">21111.01</w:t>
+            </w:r>
+          </w:p>
+        </w:tc>
+        <w:tc>
+          <w:p>
+            <w:pPr>
+              <w:pStyle w:val="Compact"/>
+              <w:jc w:val="left"/>
+            </w:pPr>
+            <w:r>
+              <w:t xml:space="preserve">Beef and Veal</w:t>
+            </w:r>
+          </w:p>
+        </w:tc>
+        <w:tc>
+          <w:p>
+            <w:pPr>
+              <w:pStyle w:val="Compact"/>
+              <w:jc w:val="left"/>
+            </w:pPr>
+            <w:r>
+              <w:t xml:space="preserve">5320</w:t>
+            </w:r>
+          </w:p>
+        </w:tc>
+      </w:tr>
+      <w:tr>
+        <w:tc>
+          <w:p>
+            <w:pPr>
+              <w:pStyle w:val="Compact"/>
+              <w:jc w:val="left"/>
+            </w:pPr>
+            <w:r>
+              <w:t xml:space="preserve">02111</w:t>
+            </w:r>
+          </w:p>
+        </w:tc>
+        <w:tc>
+          <w:p>
+            <w:pPr>
+              <w:pStyle w:val="Compact"/>
+            </w:pPr>
+          </w:p>
+        </w:tc>
+        <w:tc>
+          <w:p>
+            <w:pPr>
+              <w:pStyle w:val="Compact"/>
+              <w:jc w:val="left"/>
+            </w:pPr>
+            <w:r>
+              <w:t xml:space="preserve">5315</w:t>
+            </w:r>
+          </w:p>
+        </w:tc>
+        <w:tc>
+          <w:p>
+            <w:pPr>
+              <w:pStyle w:val="Compact"/>
+              <w:jc w:val="left"/>
+            </w:pPr>
+            <w:r>
+              <w:t xml:space="preserve">21151</w:t>
+            </w:r>
+          </w:p>
+        </w:tc>
+        <w:tc>
+          <w:p>
+            <w:pPr>
+              <w:pStyle w:val="Compact"/>
+              <w:jc w:val="left"/>
+            </w:pPr>
+            <w:r>
+              <w:t xml:space="preserve">Offals of Cattle, Edible</w:t>
+            </w:r>
+          </w:p>
+        </w:tc>
+        <w:tc>
+          <w:p>
+            <w:pPr>
+              <w:pStyle w:val="Compact"/>
+              <w:jc w:val="left"/>
+            </w:pPr>
+            <w:r>
+              <w:t xml:space="preserve">5320</w:t>
+            </w:r>
+          </w:p>
+        </w:tc>
+      </w:tr>
+      <w:tr>
+        <w:tc>
+          <w:p>
+            <w:pPr>
+              <w:pStyle w:val="Compact"/>
+              <w:jc w:val="left"/>
+            </w:pPr>
+            <w:r>
+              <w:t xml:space="preserve">02111</w:t>
+            </w:r>
+          </w:p>
+        </w:tc>
+        <w:tc>
+          <w:p>
+            <w:pPr>
+              <w:pStyle w:val="Compact"/>
+            </w:pPr>
+          </w:p>
+        </w:tc>
+        <w:tc>
+          <w:p>
+            <w:pPr>
+              <w:pStyle w:val="Compact"/>
+              <w:jc w:val="left"/>
+            </w:pPr>
+            <w:r>
+              <w:t xml:space="preserve">5315</w:t>
+            </w:r>
+          </w:p>
+        </w:tc>
+        <w:tc>
+          <w:p>
+            <w:pPr>
+              <w:pStyle w:val="Compact"/>
+              <w:jc w:val="left"/>
+            </w:pPr>
+            <w:r>
+              <w:t xml:space="preserve">21512</w:t>
+            </w:r>
+          </w:p>
+        </w:tc>
+        <w:tc>
+          <w:p>
+            <w:pPr>
+              <w:pStyle w:val="Compact"/>
+              <w:jc w:val="left"/>
+            </w:pPr>
+            <w:r>
+              <w:t xml:space="preserve">Fat of Cattle</w:t>
+            </w:r>
+          </w:p>
+        </w:tc>
+        <w:tc>
+          <w:p>
+            <w:pPr>
+              <w:pStyle w:val="Compact"/>
+              <w:jc w:val="left"/>
+            </w:pPr>
+            <w:r>
+              <w:t xml:space="preserve">5320</w:t>
+            </w:r>
+          </w:p>
+        </w:tc>
+      </w:tr>
+      <w:tr>
+        <w:tc>
+          <w:p>
+            <w:pPr>
+              <w:pStyle w:val="Compact"/>
+              <w:jc w:val="left"/>
+            </w:pPr>
+            <w:r>
+              <w:t xml:space="preserve">02111</w:t>
+            </w:r>
+          </w:p>
+        </w:tc>
+        <w:tc>
+          <w:p>
+            <w:pPr>
+              <w:pStyle w:val="Compact"/>
+            </w:pPr>
+          </w:p>
+        </w:tc>
+        <w:tc>
+          <w:p>
+            <w:pPr>
+              <w:pStyle w:val="Compact"/>
+              <w:jc w:val="left"/>
+            </w:pPr>
+            <w:r>
+              <w:t xml:space="preserve">5315</w:t>
+            </w:r>
+          </w:p>
+        </w:tc>
+        <w:tc>
+          <w:p>
+            <w:pPr>
+              <w:pStyle w:val="Compact"/>
+              <w:jc w:val="left"/>
+            </w:pPr>
+            <w:r>
+              <w:t xml:space="preserve">02951.01</w:t>
+            </w:r>
+          </w:p>
+        </w:tc>
+        <w:tc>
+          <w:p>
+            <w:pPr>
+              <w:pStyle w:val="Compact"/>
+              <w:jc w:val="left"/>
+            </w:pPr>
+            <w:r>
+              <w:t xml:space="preserve">Cattle Hides, Fresh</w:t>
+            </w:r>
+          </w:p>
+        </w:tc>
+        <w:tc>
+          <w:p>
+            <w:pPr>
+              <w:pStyle w:val="Compact"/>
+              <w:jc w:val="left"/>
+            </w:pPr>
+            <w:r>
+              <w:t xml:space="preserve">5320</w:t>
+            </w:r>
+          </w:p>
+        </w:tc>
+      </w:tr>
+      <w:tr>
+        <w:tc>
+          <w:p>
+            <w:pPr>
+              <w:pStyle w:val="Compact"/>
+              <w:jc w:val="left"/>
+            </w:pPr>
+            <w:r>
+              <w:t xml:space="preserve">02112</w:t>
+            </w:r>
+          </w:p>
+        </w:tc>
+        <w:tc>
+          <w:p>
+            <w:pPr>
+              <w:pStyle w:val="Compact"/>
+              <w:jc w:val="left"/>
+            </w:pPr>
+            <w:r>
+              <w:t xml:space="preserve">Buffaloes</w:t>
+            </w:r>
+          </w:p>
+        </w:tc>
+        <w:tc>
+          <w:p>
+            <w:pPr>
+              <w:pStyle w:val="Compact"/>
+              <w:jc w:val="left"/>
+            </w:pPr>
+            <w:r>
+              <w:t xml:space="preserve">5315</w:t>
+            </w:r>
+          </w:p>
+        </w:tc>
+        <w:tc>
+          <w:p>
+            <w:pPr>
+              <w:pStyle w:val="Compact"/>
+              <w:jc w:val="left"/>
+            </w:pPr>
+            <w:r>
+              <w:t xml:space="preserve">21112</w:t>
+            </w:r>
+          </w:p>
+        </w:tc>
+        <w:tc>
+          <w:p>
+            <w:pPr>
+              <w:pStyle w:val="Compact"/>
+              <w:jc w:val="left"/>
+            </w:pPr>
+            <w:r>
+              <w:t xml:space="preserve">Buffalo Meat</w:t>
+            </w:r>
+          </w:p>
+        </w:tc>
+        <w:tc>
+          <w:p>
+            <w:pPr>
+              <w:pStyle w:val="Compact"/>
+              <w:jc w:val="left"/>
+            </w:pPr>
+            <w:r>
+              <w:t xml:space="preserve">5320</w:t>
+            </w:r>
+          </w:p>
+        </w:tc>
+      </w:tr>
+      <w:tr>
+        <w:tc>
+          <w:p>
+            <w:pPr>
+              <w:pStyle w:val="Compact"/>
+              <w:jc w:val="left"/>
+            </w:pPr>
+            <w:r>
+              <w:t xml:space="preserve">02112</w:t>
+            </w:r>
+          </w:p>
+        </w:tc>
+        <w:tc>
+          <w:p>
+            <w:pPr>
+              <w:pStyle w:val="Compact"/>
+            </w:pPr>
+          </w:p>
+        </w:tc>
+        <w:tc>
+          <w:p>
+            <w:pPr>
+              <w:pStyle w:val="Compact"/>
+              <w:jc w:val="left"/>
+            </w:pPr>
+            <w:r>
+              <w:t xml:space="preserve">5315</w:t>
+            </w:r>
+          </w:p>
+        </w:tc>
+        <w:tc>
+          <w:p>
+            <w:pPr>
+              <w:pStyle w:val="Compact"/>
+              <w:jc w:val="left"/>
+            </w:pPr>
+            <w:r>
+              <w:t xml:space="preserve">21152</w:t>
+            </w:r>
+          </w:p>
+        </w:tc>
+        <w:tc>
+          <w:p>
+            <w:pPr>
+              <w:pStyle w:val="Compact"/>
+              <w:jc w:val="left"/>
+            </w:pPr>
+            <w:r>
+              <w:t xml:space="preserve">Offals of Buffalo,Edible</w:t>
+            </w:r>
+          </w:p>
+        </w:tc>
+        <w:tc>
+          <w:p>
+            <w:pPr>
+              <w:pStyle w:val="Compact"/>
+              <w:jc w:val="left"/>
+            </w:pPr>
+            <w:r>
+              <w:t xml:space="preserve">5320</w:t>
+            </w:r>
+          </w:p>
+        </w:tc>
+      </w:tr>
+      <w:tr>
+        <w:tc>
+          <w:p>
+            <w:pPr>
+              <w:pStyle w:val="Compact"/>
+              <w:jc w:val="left"/>
+            </w:pPr>
+            <w:r>
+              <w:t xml:space="preserve">02112</w:t>
+            </w:r>
+          </w:p>
+        </w:tc>
+        <w:tc>
+          <w:p>
+            <w:pPr>
+              <w:pStyle w:val="Compact"/>
+            </w:pPr>
+          </w:p>
+        </w:tc>
+        <w:tc>
+          <w:p>
+            <w:pPr>
+              <w:pStyle w:val="Compact"/>
+              <w:jc w:val="left"/>
+            </w:pPr>
+            <w:r>
+              <w:t xml:space="preserve">5315</w:t>
+            </w:r>
+          </w:p>
+        </w:tc>
+        <w:tc>
+          <w:p>
+            <w:pPr>
+              <w:pStyle w:val="Compact"/>
+              <w:jc w:val="left"/>
+            </w:pPr>
+            <w:r>
+              <w:t xml:space="preserve">21513</w:t>
+            </w:r>
+          </w:p>
+        </w:tc>
+        <w:tc>
+          <w:p>
+            <w:pPr>
+              <w:pStyle w:val="Compact"/>
+              <w:jc w:val="left"/>
+            </w:pPr>
+            <w:r>
+              <w:t xml:space="preserve">Fat of Buffalo</w:t>
+            </w:r>
+          </w:p>
+        </w:tc>
+        <w:tc>
+          <w:p>
+            <w:pPr>
+              <w:pStyle w:val="Compact"/>
+              <w:jc w:val="left"/>
+            </w:pPr>
+            <w:r>
+              <w:t xml:space="preserve">5320</w:t>
+            </w:r>
+          </w:p>
+        </w:tc>
+      </w:tr>
+      <w:tr>
+        <w:tc>
+          <w:p>
+            <w:pPr>
+              <w:pStyle w:val="Compact"/>
+              <w:jc w:val="left"/>
+            </w:pPr>
+            <w:r>
+              <w:t xml:space="preserve">02112</w:t>
+            </w:r>
+          </w:p>
+        </w:tc>
+        <w:tc>
+          <w:p>
+            <w:pPr>
+              <w:pStyle w:val="Compact"/>
+            </w:pPr>
+          </w:p>
+        </w:tc>
+        <w:tc>
+          <w:p>
+            <w:pPr>
+              <w:pStyle w:val="Compact"/>
+              <w:jc w:val="left"/>
+            </w:pPr>
+            <w:r>
+              <w:t xml:space="preserve">5315</w:t>
+            </w:r>
+          </w:p>
+        </w:tc>
+        <w:tc>
+          <w:p>
+            <w:pPr>
+              <w:pStyle w:val="Compact"/>
+              <w:jc w:val="left"/>
+            </w:pPr>
+            <w:r>
+              <w:t xml:space="preserve">02951.03</w:t>
+            </w:r>
+          </w:p>
+        </w:tc>
+        <w:tc>
+          <w:p>
+            <w:pPr>
+              <w:pStyle w:val="Compact"/>
+              <w:jc w:val="left"/>
+            </w:pPr>
+            <w:r>
+              <w:t xml:space="preserve">Buffalo Hides, Fresh</w:t>
+            </w:r>
+          </w:p>
+        </w:tc>
+        <w:tc>
+          <w:p>
+            <w:pPr>
+              <w:pStyle w:val="Compact"/>
+              <w:jc w:val="left"/>
+            </w:pPr>
+            <w:r>
+              <w:t xml:space="preserve">5320</w:t>
+            </w:r>
+          </w:p>
+        </w:tc>
+      </w:tr>
+      <w:tr>
+        <w:tc>
+          <w:p>
+            <w:pPr>
+              <w:pStyle w:val="Compact"/>
+              <w:jc w:val="left"/>
+            </w:pPr>
+            <w:r>
+              <w:t xml:space="preserve">02122</w:t>
+            </w:r>
+          </w:p>
+        </w:tc>
+        <w:tc>
+          <w:p>
+            <w:pPr>
+              <w:pStyle w:val="Compact"/>
+              <w:jc w:val="left"/>
+            </w:pPr>
+            <w:r>
+              <w:t xml:space="preserve">Sheep</w:t>
+            </w:r>
+          </w:p>
+        </w:tc>
+        <w:tc>
+          <w:p>
+            <w:pPr>
+              <w:pStyle w:val="Compact"/>
+              <w:jc w:val="left"/>
+            </w:pPr>
+            <w:r>
+              <w:t xml:space="preserve">5315</w:t>
+            </w:r>
+          </w:p>
+        </w:tc>
+        <w:tc>
+          <w:p>
+            <w:pPr>
+              <w:pStyle w:val="Compact"/>
+              <w:jc w:val="left"/>
+            </w:pPr>
+            <w:r>
+              <w:t xml:space="preserve">21115</w:t>
+            </w:r>
+          </w:p>
+        </w:tc>
+        <w:tc>
+          <w:p>
+            <w:pPr>
+              <w:pStyle w:val="Compact"/>
+              <w:jc w:val="left"/>
+            </w:pPr>
+            <w:r>
+              <w:t xml:space="preserve">Mutton and Lamb</w:t>
+            </w:r>
+          </w:p>
+        </w:tc>
+        <w:tc>
+          <w:p>
+            <w:pPr>
+              <w:pStyle w:val="Compact"/>
+              <w:jc w:val="left"/>
+            </w:pPr>
+            <w:r>
+              <w:t xml:space="preserve">5320</w:t>
+            </w:r>
+          </w:p>
+        </w:tc>
+      </w:tr>
+      <w:tr>
+        <w:tc>
+          <w:p>
+            <w:pPr>
+              <w:pStyle w:val="Compact"/>
+              <w:jc w:val="left"/>
+            </w:pPr>
+            <w:r>
+              <w:t xml:space="preserve">02122</w:t>
+            </w:r>
+          </w:p>
+        </w:tc>
+        <w:tc>
+          <w:p>
+            <w:pPr>
+              <w:pStyle w:val="Compact"/>
+            </w:pPr>
+          </w:p>
+        </w:tc>
+        <w:tc>
+          <w:p>
+            <w:pPr>
+              <w:pStyle w:val="Compact"/>
+              <w:jc w:val="left"/>
+            </w:pPr>
+            <w:r>
+              <w:t xml:space="preserve">5315</w:t>
+            </w:r>
+          </w:p>
+        </w:tc>
+        <w:tc>
+          <w:p>
+            <w:pPr>
+              <w:pStyle w:val="Compact"/>
+              <w:jc w:val="left"/>
+            </w:pPr>
+            <w:r>
+              <w:t xml:space="preserve">21155</w:t>
+            </w:r>
+          </w:p>
+        </w:tc>
+        <w:tc>
+          <w:p>
+            <w:pPr>
+              <w:pStyle w:val="Compact"/>
+              <w:jc w:val="left"/>
+            </w:pPr>
+            <w:r>
+              <w:t xml:space="preserve">Offals of Sheep, Edible</w:t>
+            </w:r>
+          </w:p>
+        </w:tc>
+        <w:tc>
+          <w:p>
+            <w:pPr>
+              <w:pStyle w:val="Compact"/>
+              <w:jc w:val="left"/>
+            </w:pPr>
+            <w:r>
+              <w:t xml:space="preserve">5320</w:t>
+            </w:r>
+          </w:p>
+        </w:tc>
+      </w:tr>
+      <w:tr>
+        <w:tc>
+          <w:p>
+            <w:pPr>
+              <w:pStyle w:val="Compact"/>
+              <w:jc w:val="left"/>
+            </w:pPr>
+            <w:r>
+              <w:t xml:space="preserve">02122</w:t>
+            </w:r>
+          </w:p>
+        </w:tc>
+        <w:tc>
+          <w:p>
+            <w:pPr>
+              <w:pStyle w:val="Compact"/>
+            </w:pPr>
+          </w:p>
+        </w:tc>
+        <w:tc>
+          <w:p>
+            <w:pPr>
+              <w:pStyle w:val="Compact"/>
+              <w:jc w:val="left"/>
+            </w:pPr>
+            <w:r>
+              <w:t xml:space="preserve">5315</w:t>
+            </w:r>
+          </w:p>
+        </w:tc>
+        <w:tc>
+          <w:p>
+            <w:pPr>
+              <w:pStyle w:val="Compact"/>
+              <w:jc w:val="left"/>
+            </w:pPr>
+            <w:r>
+              <w:t xml:space="preserve">21514</w:t>
+            </w:r>
+          </w:p>
+        </w:tc>
+        <w:tc>
+          <w:p>
+            <w:pPr>
+              <w:pStyle w:val="Compact"/>
+              <w:jc w:val="left"/>
+            </w:pPr>
+            <w:r>
+              <w:t xml:space="preserve">Fat of Sheep</w:t>
+            </w:r>
+          </w:p>
+        </w:tc>
+        <w:tc>
+          <w:p>
+            <w:pPr>
+              <w:pStyle w:val="Compact"/>
+              <w:jc w:val="left"/>
+            </w:pPr>
+            <w:r>
+              <w:t xml:space="preserve">5320</w:t>
+            </w:r>
+          </w:p>
+        </w:tc>
+      </w:tr>
+      <w:tr>
+        <w:tc>
+          <w:p>
+            <w:pPr>
+              <w:pStyle w:val="Compact"/>
+              <w:jc w:val="left"/>
+            </w:pPr>
+            <w:r>
+              <w:t xml:space="preserve">02122</w:t>
+            </w:r>
+          </w:p>
+        </w:tc>
+        <w:tc>
+          <w:p>
+            <w:pPr>
+              <w:pStyle w:val="Compact"/>
+            </w:pPr>
+          </w:p>
+        </w:tc>
+        <w:tc>
+          <w:p>
+            <w:pPr>
+              <w:pStyle w:val="Compact"/>
+              <w:jc w:val="left"/>
+            </w:pPr>
+            <w:r>
+              <w:t xml:space="preserve">5315</w:t>
+            </w:r>
+          </w:p>
+        </w:tc>
+        <w:tc>
+          <w:p>
+            <w:pPr>
+              <w:pStyle w:val="Compact"/>
+              <w:jc w:val="left"/>
+            </w:pPr>
+            <w:r>
+              <w:t xml:space="preserve">02953</w:t>
+            </w:r>
+          </w:p>
+        </w:tc>
+        <w:tc>
+          <w:p>
+            <w:pPr>
+              <w:pStyle w:val="Compact"/>
+              <w:jc w:val="left"/>
+            </w:pPr>
+            <w:r>
+              <w:t xml:space="preserve">Sheepskins, Fresh</w:t>
+            </w:r>
+          </w:p>
+        </w:tc>
+        <w:tc>
+          <w:p>
+            <w:pPr>
+              <w:pStyle w:val="Compact"/>
+              <w:jc w:val="left"/>
+            </w:pPr>
+            <w:r>
+              <w:t xml:space="preserve">5320</w:t>
+            </w:r>
+          </w:p>
+        </w:tc>
+      </w:tr>
+      <w:tr>
+        <w:tc>
+          <w:p>
+            <w:pPr>
+              <w:pStyle w:val="Compact"/>
+              <w:jc w:val="left"/>
+            </w:pPr>
+            <w:r>
+              <w:t xml:space="preserve">02123</w:t>
+            </w:r>
+          </w:p>
+        </w:tc>
+        <w:tc>
+          <w:p>
+            <w:pPr>
+              <w:pStyle w:val="Compact"/>
+              <w:jc w:val="left"/>
+            </w:pPr>
+            <w:r>
+              <w:t xml:space="preserve">Goats</w:t>
+            </w:r>
+          </w:p>
+        </w:tc>
+        <w:tc>
+          <w:p>
+            <w:pPr>
+              <w:pStyle w:val="Compact"/>
+              <w:jc w:val="left"/>
+            </w:pPr>
+            <w:r>
+              <w:t xml:space="preserve">5315</w:t>
+            </w:r>
+          </w:p>
+        </w:tc>
+        <w:tc>
+          <w:p>
+            <w:pPr>
+              <w:pStyle w:val="Compact"/>
+              <w:jc w:val="left"/>
+            </w:pPr>
+            <w:r>
+              <w:t xml:space="preserve">21116</w:t>
+            </w:r>
+          </w:p>
+        </w:tc>
+        <w:tc>
+          <w:p>
+            <w:pPr>
+              <w:pStyle w:val="Compact"/>
+              <w:jc w:val="left"/>
+            </w:pPr>
+            <w:r>
+              <w:t xml:space="preserve">Goat Meat</w:t>
+            </w:r>
+          </w:p>
+        </w:tc>
+        <w:tc>
+          <w:p>
+            <w:pPr>
+              <w:pStyle w:val="Compact"/>
+              <w:jc w:val="left"/>
+            </w:pPr>
+            <w:r>
+              <w:t xml:space="preserve">5320</w:t>
+            </w:r>
+          </w:p>
+        </w:tc>
+      </w:tr>
+      <w:tr>
+        <w:tc>
+          <w:p>
+            <w:pPr>
+              <w:pStyle w:val="Compact"/>
+              <w:jc w:val="left"/>
+            </w:pPr>
+            <w:r>
+              <w:t xml:space="preserve">02123</w:t>
+            </w:r>
+          </w:p>
+        </w:tc>
+        <w:tc>
+          <w:p>
+            <w:pPr>
+              <w:pStyle w:val="Compact"/>
+            </w:pPr>
+          </w:p>
+        </w:tc>
+        <w:tc>
+          <w:p>
+            <w:pPr>
+              <w:pStyle w:val="Compact"/>
+              <w:jc w:val="left"/>
+            </w:pPr>
+            <w:r>
+              <w:t xml:space="preserve">5315</w:t>
+            </w:r>
+          </w:p>
+        </w:tc>
+        <w:tc>
+          <w:p>
+            <w:pPr>
+              <w:pStyle w:val="Compact"/>
+              <w:jc w:val="left"/>
+            </w:pPr>
+            <w:r>
+              <w:t xml:space="preserve">21156</w:t>
+            </w:r>
+          </w:p>
+        </w:tc>
+        <w:tc>
+          <w:p>
+            <w:pPr>
+              <w:pStyle w:val="Compact"/>
+              <w:jc w:val="left"/>
+            </w:pPr>
+            <w:r>
+              <w:t xml:space="preserve">Offals of Goats, Edible</w:t>
+            </w:r>
+          </w:p>
+        </w:tc>
+        <w:tc>
+          <w:p>
+            <w:pPr>
+              <w:pStyle w:val="Compact"/>
+              <w:jc w:val="left"/>
+            </w:pPr>
+            <w:r>
+              <w:t xml:space="preserve">5320</w:t>
+            </w:r>
+          </w:p>
+        </w:tc>
+      </w:tr>
+      <w:tr>
+        <w:tc>
+          <w:p>
+            <w:pPr>
+              <w:pStyle w:val="Compact"/>
+              <w:jc w:val="left"/>
+            </w:pPr>
+            <w:r>
+              <w:t xml:space="preserve">02123</w:t>
+            </w:r>
+          </w:p>
+        </w:tc>
+        <w:tc>
+          <w:p>
+            <w:pPr>
+              <w:pStyle w:val="Compact"/>
+            </w:pPr>
+          </w:p>
+        </w:tc>
+        <w:tc>
+          <w:p>
+            <w:pPr>
+              <w:pStyle w:val="Compact"/>
+              <w:jc w:val="left"/>
+            </w:pPr>
+            <w:r>
+              <w:t xml:space="preserve">5315</w:t>
+            </w:r>
+          </w:p>
+        </w:tc>
+        <w:tc>
+          <w:p>
+            <w:pPr>
+              <w:pStyle w:val="Compact"/>
+              <w:jc w:val="left"/>
+            </w:pPr>
+            <w:r>
+              <w:t xml:space="preserve">21515</w:t>
+            </w:r>
+          </w:p>
+        </w:tc>
+        <w:tc>
+          <w:p>
+            <w:pPr>
+              <w:pStyle w:val="Compact"/>
+              <w:jc w:val="left"/>
+            </w:pPr>
+            <w:r>
+              <w:t xml:space="preserve">Fat of Goats</w:t>
+            </w:r>
+          </w:p>
+        </w:tc>
+        <w:tc>
+          <w:p>
+            <w:pPr>
+              <w:pStyle w:val="Compact"/>
+              <w:jc w:val="left"/>
+            </w:pPr>
+            <w:r>
+              <w:t xml:space="preserve">5320</w:t>
+            </w:r>
+          </w:p>
+        </w:tc>
+      </w:tr>
+      <w:tr>
+        <w:tc>
+          <w:p>
+            <w:pPr>
+              <w:pStyle w:val="Compact"/>
+              <w:jc w:val="left"/>
+            </w:pPr>
+            <w:r>
+              <w:t xml:space="preserve">02123</w:t>
+            </w:r>
+          </w:p>
+        </w:tc>
+        <w:tc>
+          <w:p>
+            <w:pPr>
+              <w:pStyle w:val="Compact"/>
+            </w:pPr>
+          </w:p>
+        </w:tc>
+        <w:tc>
+          <w:p>
+            <w:pPr>
+              <w:pStyle w:val="Compact"/>
+              <w:jc w:val="left"/>
+            </w:pPr>
+            <w:r>
+              <w:t xml:space="preserve">5315</w:t>
+            </w:r>
+          </w:p>
+        </w:tc>
+        <w:tc>
+          <w:p>
+            <w:pPr>
+              <w:pStyle w:val="Compact"/>
+              <w:jc w:val="left"/>
+            </w:pPr>
+            <w:r>
+              <w:t xml:space="preserve">02954</w:t>
+            </w:r>
+          </w:p>
+        </w:tc>
+        <w:tc>
+          <w:p>
+            <w:pPr>
+              <w:pStyle w:val="Compact"/>
+              <w:jc w:val="left"/>
+            </w:pPr>
+            <w:r>
+              <w:t xml:space="preserve">Goatskins, Fresh</w:t>
+            </w:r>
+          </w:p>
+        </w:tc>
+        <w:tc>
+          <w:p>
+            <w:pPr>
+              <w:pStyle w:val="Compact"/>
+              <w:jc w:val="left"/>
+            </w:pPr>
+            <w:r>
+              <w:t xml:space="preserve">5320</w:t>
+            </w:r>
+          </w:p>
+        </w:tc>
+      </w:tr>
+      <w:tr>
+        <w:tc>
+          <w:p>
+            <w:pPr>
+              <w:pStyle w:val="Compact"/>
+              <w:jc w:val="left"/>
+            </w:pPr>
+            <w:r>
+              <w:t xml:space="preserve">02140</w:t>
+            </w:r>
+          </w:p>
+        </w:tc>
+        <w:tc>
+          <w:p>
+            <w:pPr>
+              <w:pStyle w:val="Compact"/>
+              <w:jc w:val="left"/>
+            </w:pPr>
+            <w:r>
+              <w:t xml:space="preserve">Pigs</w:t>
+            </w:r>
+          </w:p>
+        </w:tc>
+        <w:tc>
+          <w:p>
+            <w:pPr>
+              <w:pStyle w:val="Compact"/>
+              <w:jc w:val="left"/>
+            </w:pPr>
+            <w:r>
+              <w:t xml:space="preserve">5315</w:t>
+            </w:r>
+          </w:p>
+        </w:tc>
+        <w:tc>
+          <w:p>
+            <w:pPr>
+              <w:pStyle w:val="Compact"/>
+              <w:jc w:val="left"/>
+            </w:pPr>
+            <w:r>
+              <w:t xml:space="preserve">21113.01</w:t>
+            </w:r>
+          </w:p>
+        </w:tc>
+        <w:tc>
+          <w:p>
+            <w:pPr>
+              <w:pStyle w:val="Compact"/>
+              <w:jc w:val="left"/>
+            </w:pPr>
+            <w:r>
+              <w:t xml:space="preserve">Pigmeat</w:t>
+            </w:r>
+          </w:p>
+        </w:tc>
+        <w:tc>
+          <w:p>
+            <w:pPr>
+              <w:pStyle w:val="Compact"/>
+              <w:jc w:val="left"/>
+            </w:pPr>
+            <w:r>
+              <w:t xml:space="preserve">5320</w:t>
+            </w:r>
+          </w:p>
+        </w:tc>
+      </w:tr>
+      <w:tr>
+        <w:tc>
+          <w:p>
+            <w:pPr>
+              <w:pStyle w:val="Compact"/>
+              <w:jc w:val="left"/>
+            </w:pPr>
+            <w:r>
+              <w:t xml:space="preserve">02140</w:t>
+            </w:r>
+          </w:p>
+        </w:tc>
+        <w:tc>
+          <w:p>
+            <w:pPr>
+              <w:pStyle w:val="Compact"/>
+            </w:pPr>
+          </w:p>
+        </w:tc>
+        <w:tc>
+          <w:p>
+            <w:pPr>
+              <w:pStyle w:val="Compact"/>
+              <w:jc w:val="left"/>
+            </w:pPr>
+            <w:r>
+              <w:t xml:space="preserve">5315</w:t>
+            </w:r>
+          </w:p>
+        </w:tc>
+        <w:tc>
+          <w:p>
+            <w:pPr>
+              <w:pStyle w:val="Compact"/>
+              <w:jc w:val="left"/>
+            </w:pPr>
+            <w:r>
+              <w:t xml:space="preserve">21153</w:t>
+            </w:r>
+          </w:p>
+        </w:tc>
+        <w:tc>
+          <w:p>
+            <w:pPr>
+              <w:pStyle w:val="Compact"/>
+              <w:jc w:val="left"/>
+            </w:pPr>
+            <w:r>
+              <w:t xml:space="preserve">Offals of Pigs, Edible</w:t>
+            </w:r>
+          </w:p>
+        </w:tc>
+        <w:tc>
+          <w:p>
+            <w:pPr>
+              <w:pStyle w:val="Compact"/>
+              <w:jc w:val="left"/>
+            </w:pPr>
+            <w:r>
+              <w:t xml:space="preserve">5320</w:t>
+            </w:r>
+          </w:p>
+        </w:tc>
+      </w:tr>
+      <w:tr>
+        <w:tc>
+          <w:p>
+            <w:pPr>
+              <w:pStyle w:val="Compact"/>
+              <w:jc w:val="left"/>
+            </w:pPr>
+            <w:r>
+              <w:t xml:space="preserve">02140</w:t>
+            </w:r>
+          </w:p>
+        </w:tc>
+        <w:tc>
+          <w:p>
+            <w:pPr>
+              <w:pStyle w:val="Compact"/>
+            </w:pPr>
+          </w:p>
+        </w:tc>
+        <w:tc>
+          <w:p>
+            <w:pPr>
+              <w:pStyle w:val="Compact"/>
+              <w:jc w:val="left"/>
+            </w:pPr>
+            <w:r>
+              <w:t xml:space="preserve">5315</w:t>
+            </w:r>
+          </w:p>
+        </w:tc>
+        <w:tc>
+          <w:p>
+            <w:pPr>
+              <w:pStyle w:val="Compact"/>
+              <w:jc w:val="left"/>
+            </w:pPr>
+            <w:r>
+              <w:t xml:space="preserve">21511.01</w:t>
+            </w:r>
+          </w:p>
+        </w:tc>
+        <w:tc>
+          <w:p>
+            <w:pPr>
+              <w:pStyle w:val="Compact"/>
+              <w:jc w:val="left"/>
+            </w:pPr>
+            <w:r>
+              <w:t xml:space="preserve">Fat of Pigs</w:t>
+            </w:r>
+          </w:p>
+        </w:tc>
+        <w:tc>
+          <w:p>
+            <w:pPr>
+              <w:pStyle w:val="Compact"/>
+              <w:jc w:val="left"/>
+            </w:pPr>
+            <w:r>
+              <w:t xml:space="preserve">5320</w:t>
+            </w:r>
+          </w:p>
+        </w:tc>
+      </w:tr>
+      <w:tr>
+        <w:tc>
+          <w:p>
+            <w:pPr>
+              <w:pStyle w:val="Compact"/>
+              <w:jc w:val="left"/>
+            </w:pPr>
+            <w:r>
+              <w:t xml:space="preserve">02140</w:t>
+            </w:r>
+          </w:p>
+        </w:tc>
+        <w:tc>
+          <w:p>
+            <w:pPr>
+              <w:pStyle w:val="Compact"/>
+            </w:pPr>
+          </w:p>
+        </w:tc>
+        <w:tc>
+          <w:p>
+            <w:pPr>
+              <w:pStyle w:val="Compact"/>
+              <w:jc w:val="left"/>
+            </w:pPr>
+            <w:r>
+              <w:t xml:space="preserve">5315</w:t>
+            </w:r>
+          </w:p>
+        </w:tc>
+        <w:tc>
+          <w:p>
+            <w:pPr>
+              <w:pStyle w:val="Compact"/>
+              <w:jc w:val="left"/>
+            </w:pPr>
+            <w:r>
+              <w:t xml:space="preserve">02959.01</w:t>
+            </w:r>
+          </w:p>
+        </w:tc>
+        <w:tc>
+          <w:p>
+            <w:pPr>
+              <w:pStyle w:val="Compact"/>
+              <w:jc w:val="left"/>
+            </w:pPr>
+            <w:r>
+              <w:t xml:space="preserve">Pigskins, Fresh</w:t>
+            </w:r>
+          </w:p>
+        </w:tc>
+        <w:tc>
+          <w:p>
+            <w:pPr>
+              <w:pStyle w:val="Compact"/>
+              <w:jc w:val="left"/>
+            </w:pPr>
+            <w:r>
+              <w:t xml:space="preserve">5320</w:t>
+            </w:r>
+          </w:p>
+        </w:tc>
+      </w:tr>
+      <w:tr>
+        <w:tc>
+          <w:p>
+            <w:pPr>
+              <w:pStyle w:val="Compact"/>
+              <w:jc w:val="left"/>
+            </w:pPr>
+            <w:r>
+              <w:t xml:space="preserve">02151</w:t>
+            </w:r>
+          </w:p>
+        </w:tc>
+        <w:tc>
+          <w:p>
+            <w:pPr>
+              <w:pStyle w:val="Compact"/>
+              <w:jc w:val="left"/>
+            </w:pPr>
+            <w:r>
+              <w:t xml:space="preserve">Chickens</w:t>
+            </w:r>
+          </w:p>
+        </w:tc>
+        <w:tc>
+          <w:p>
+            <w:pPr>
+              <w:pStyle w:val="Compact"/>
+              <w:jc w:val="left"/>
+            </w:pPr>
+            <w:r>
+              <w:t xml:space="preserve">5316</w:t>
+            </w:r>
+          </w:p>
+        </w:tc>
+        <w:tc>
+          <w:p>
+            <w:pPr>
+              <w:pStyle w:val="Compact"/>
+              <w:jc w:val="left"/>
+            </w:pPr>
+            <w:r>
+              <w:t xml:space="preserve">21121</w:t>
+            </w:r>
+          </w:p>
+        </w:tc>
+        <w:tc>
+          <w:p>
+            <w:pPr>
+              <w:pStyle w:val="Compact"/>
+              <w:jc w:val="left"/>
+            </w:pPr>
+            <w:r>
+              <w:t xml:space="preserve">Chicken Meat</w:t>
+            </w:r>
+          </w:p>
+        </w:tc>
+        <w:tc>
+          <w:p>
+            <w:pPr>
+              <w:pStyle w:val="Compact"/>
+              <w:jc w:val="left"/>
+            </w:pPr>
+            <w:r>
+              <w:t xml:space="preserve">5321</w:t>
+            </w:r>
+          </w:p>
+        </w:tc>
+      </w:tr>
+      <w:tr>
+        <w:tc>
+          <w:p>
+            <w:pPr>
+              <w:pStyle w:val="Compact"/>
+              <w:jc w:val="left"/>
+            </w:pPr>
+            <w:r>
+              <w:t xml:space="preserve">02151</w:t>
+            </w:r>
+          </w:p>
+        </w:tc>
+        <w:tc>
+          <w:p>
+            <w:pPr>
+              <w:pStyle w:val="Compact"/>
+            </w:pPr>
+          </w:p>
+        </w:tc>
+        <w:tc>
+          <w:p>
+            <w:pPr>
+              <w:pStyle w:val="Compact"/>
+              <w:jc w:val="left"/>
+            </w:pPr>
+            <w:r>
+              <w:t xml:space="preserve">5316</w:t>
+            </w:r>
+          </w:p>
+        </w:tc>
+        <w:tc>
+          <w:p>
+            <w:pPr>
+              <w:pStyle w:val="Compact"/>
+              <w:jc w:val="left"/>
+            </w:pPr>
+            <w:r>
+              <w:t xml:space="preserve">21160.01</w:t>
+            </w:r>
+          </w:p>
+        </w:tc>
+        <w:tc>
+          <w:p>
+            <w:pPr>
+              <w:pStyle w:val="Compact"/>
+              <w:jc w:val="left"/>
+            </w:pPr>
+            <w:r>
+              <w:t xml:space="preserve">Offals Liver of Chickens</w:t>
+            </w:r>
+          </w:p>
+        </w:tc>
+        <w:tc>
+          <w:p>
+            <w:pPr>
+              <w:pStyle w:val="Compact"/>
+              <w:jc w:val="left"/>
+            </w:pPr>
+            <w:r>
+              <w:t xml:space="preserve">5321</w:t>
+            </w:r>
+          </w:p>
+        </w:tc>
+      </w:tr>
+      <w:tr>
+        <w:tc>
+          <w:p>
+            <w:pPr>
+              <w:pStyle w:val="Compact"/>
+              <w:jc w:val="left"/>
+            </w:pPr>
+            <w:r>
+              <w:t xml:space="preserve">02154</w:t>
+            </w:r>
+          </w:p>
+        </w:tc>
+        <w:tc>
+          <w:p>
+            <w:pPr>
+              <w:pStyle w:val="Compact"/>
+              <w:jc w:val="left"/>
+            </w:pPr>
+            <w:r>
+              <w:t xml:space="preserve">Ducks</w:t>
+            </w:r>
+          </w:p>
+        </w:tc>
+        <w:tc>
+          <w:p>
+            <w:pPr>
+              <w:pStyle w:val="Compact"/>
+              <w:jc w:val="left"/>
+            </w:pPr>
+            <w:r>
+              <w:t xml:space="preserve">5316</w:t>
+            </w:r>
+          </w:p>
+        </w:tc>
+        <w:tc>
+          <w:p>
+            <w:pPr>
+              <w:pStyle w:val="Compact"/>
+              <w:jc w:val="left"/>
+            </w:pPr>
+            <w:r>
+              <w:t xml:space="preserve">21122</w:t>
+            </w:r>
+          </w:p>
+        </w:tc>
+        <w:tc>
+          <w:p>
+            <w:pPr>
+              <w:pStyle w:val="Compact"/>
+              <w:jc w:val="left"/>
+            </w:pPr>
+            <w:r>
+              <w:t xml:space="preserve">Duck Meat</w:t>
+            </w:r>
+          </w:p>
+        </w:tc>
+        <w:tc>
+          <w:p>
+            <w:pPr>
+              <w:pStyle w:val="Compact"/>
+              <w:jc w:val="left"/>
+            </w:pPr>
+            <w:r>
+              <w:t xml:space="preserve">5321</w:t>
+            </w:r>
+          </w:p>
+        </w:tc>
+      </w:tr>
+      <w:tr>
+        <w:tc>
+          <w:p>
+            <w:pPr>
+              <w:pStyle w:val="Compact"/>
+              <w:jc w:val="left"/>
+            </w:pPr>
+            <w:r>
+              <w:t xml:space="preserve">02154</w:t>
+            </w:r>
+          </w:p>
+        </w:tc>
+        <w:tc>
+          <w:p>
+            <w:pPr>
+              <w:pStyle w:val="Compact"/>
+            </w:pPr>
+          </w:p>
+        </w:tc>
+        <w:tc>
+          <w:p>
+            <w:pPr>
+              <w:pStyle w:val="Compact"/>
+              <w:jc w:val="left"/>
+            </w:pPr>
+            <w:r>
+              <w:t xml:space="preserve">5316</w:t>
+            </w:r>
+          </w:p>
+        </w:tc>
+        <w:tc>
+          <w:p>
+            <w:pPr>
+              <w:pStyle w:val="Compact"/>
+              <w:jc w:val="left"/>
+            </w:pPr>
+            <w:r>
+              <w:t xml:space="preserve">21160.03</w:t>
+            </w:r>
+          </w:p>
+        </w:tc>
+        <w:tc>
+          <w:p>
+            <w:pPr>
+              <w:pStyle w:val="Compact"/>
+              <w:jc w:val="left"/>
+            </w:pPr>
+            <w:r>
+              <w:t xml:space="preserve">Offals Liver Ducks</w:t>
+            </w:r>
+          </w:p>
+        </w:tc>
+        <w:tc>
+          <w:p>
+            <w:pPr>
+              <w:pStyle w:val="Compact"/>
+              <w:jc w:val="left"/>
+            </w:pPr>
+            <w:r>
+              <w:t xml:space="preserve">5321</w:t>
+            </w:r>
+          </w:p>
+        </w:tc>
+      </w:tr>
+      <w:tr>
+        <w:tc>
+          <w:p>
+            <w:pPr>
+              <w:pStyle w:val="Compact"/>
+              <w:jc w:val="left"/>
+            </w:pPr>
+            <w:r>
+              <w:t xml:space="preserve">02153</w:t>
+            </w:r>
+          </w:p>
+        </w:tc>
+        <w:tc>
+          <w:p>
+            <w:pPr>
+              <w:pStyle w:val="Compact"/>
+              <w:jc w:val="left"/>
+            </w:pPr>
+            <w:r>
+              <w:t xml:space="preserve">Geese</w:t>
+            </w:r>
+          </w:p>
+        </w:tc>
+        <w:tc>
+          <w:p>
+            <w:pPr>
+              <w:pStyle w:val="Compact"/>
+              <w:jc w:val="left"/>
+            </w:pPr>
+            <w:r>
+              <w:t xml:space="preserve">5316</w:t>
+            </w:r>
+          </w:p>
+        </w:tc>
+        <w:tc>
+          <w:p>
+            <w:pPr>
+              <w:pStyle w:val="Compact"/>
+              <w:jc w:val="left"/>
+            </w:pPr>
+            <w:r>
+              <w:t xml:space="preserve">21123</w:t>
+            </w:r>
+          </w:p>
+        </w:tc>
+        <w:tc>
+          <w:p>
+            <w:pPr>
+              <w:pStyle w:val="Compact"/>
+              <w:jc w:val="left"/>
+            </w:pPr>
+            <w:r>
+              <w:t xml:space="preserve">Goose Meat</w:t>
+            </w:r>
+          </w:p>
+        </w:tc>
+        <w:tc>
+          <w:p>
+            <w:pPr>
+              <w:pStyle w:val="Compact"/>
+              <w:jc w:val="left"/>
+            </w:pPr>
+            <w:r>
+              <w:t xml:space="preserve">5321</w:t>
+            </w:r>
+          </w:p>
+        </w:tc>
+      </w:tr>
+      <w:tr>
+        <w:tc>
+          <w:p>
+            <w:pPr>
+              <w:pStyle w:val="Compact"/>
+              <w:jc w:val="left"/>
+            </w:pPr>
+            <w:r>
+              <w:t xml:space="preserve">02153</w:t>
+            </w:r>
+          </w:p>
+        </w:tc>
+        <w:tc>
+          <w:p>
+            <w:pPr>
+              <w:pStyle w:val="Compact"/>
+            </w:pPr>
+          </w:p>
+        </w:tc>
+        <w:tc>
+          <w:p>
+            <w:pPr>
+              <w:pStyle w:val="Compact"/>
+              <w:jc w:val="left"/>
+            </w:pPr>
+            <w:r>
+              <w:t xml:space="preserve">5316</w:t>
+            </w:r>
+          </w:p>
+        </w:tc>
+        <w:tc>
+          <w:p>
+            <w:pPr>
+              <w:pStyle w:val="Compact"/>
+              <w:jc w:val="left"/>
+            </w:pPr>
+            <w:r>
+              <w:t xml:space="preserve">21160.02</w:t>
+            </w:r>
+          </w:p>
+        </w:tc>
+        <w:tc>
+          <w:p>
+            <w:pPr>
+              <w:pStyle w:val="Compact"/>
+              <w:jc w:val="left"/>
+            </w:pPr>
+            <w:r>
+              <w:t xml:space="preserve">Offals Liver Geese</w:t>
+            </w:r>
+          </w:p>
+        </w:tc>
+        <w:tc>
+          <w:p>
+            <w:pPr>
+              <w:pStyle w:val="Compact"/>
+              <w:jc w:val="left"/>
+            </w:pPr>
+            <w:r>
+              <w:t xml:space="preserve">5321</w:t>
+            </w:r>
+          </w:p>
+        </w:tc>
+      </w:tr>
+      <w:tr>
+        <w:tc>
+          <w:p>
+            <w:pPr>
+              <w:pStyle w:val="Compact"/>
+              <w:jc w:val="left"/>
+            </w:pPr>
+            <w:r>
+              <w:t xml:space="preserve">02152</w:t>
+            </w:r>
+          </w:p>
+        </w:tc>
+        <w:tc>
+          <w:p>
+            <w:pPr>
+              <w:pStyle w:val="Compact"/>
+              <w:jc w:val="left"/>
+            </w:pPr>
+            <w:r>
+              <w:t xml:space="preserve">Turkeys</w:t>
+            </w:r>
+          </w:p>
+        </w:tc>
+        <w:tc>
+          <w:p>
+            <w:pPr>
+              <w:pStyle w:val="Compact"/>
+              <w:jc w:val="left"/>
+            </w:pPr>
+            <w:r>
+              <w:t xml:space="preserve">5316</w:t>
+            </w:r>
+          </w:p>
+        </w:tc>
+        <w:tc>
+          <w:p>
+            <w:pPr>
+              <w:pStyle w:val="Compact"/>
+              <w:jc w:val="left"/>
+            </w:pPr>
+            <w:r>
+              <w:t xml:space="preserve">21124</w:t>
+            </w:r>
+          </w:p>
+        </w:tc>
+        <w:tc>
+          <w:p>
+            <w:pPr>
+              <w:pStyle w:val="Compact"/>
+              <w:jc w:val="left"/>
+            </w:pPr>
+            <w:r>
+              <w:t xml:space="preserve">Turkey Meat</w:t>
+            </w:r>
+          </w:p>
+        </w:tc>
+        <w:tc>
+          <w:p>
+            <w:pPr>
+              <w:pStyle w:val="Compact"/>
+              <w:jc w:val="left"/>
+            </w:pPr>
+            <w:r>
+              <w:t xml:space="preserve">5321</w:t>
+            </w:r>
+          </w:p>
+        </w:tc>
+      </w:tr>
+      <w:tr>
+        <w:tc>
+          <w:p>
+            <w:pPr>
+              <w:pStyle w:val="Compact"/>
+              <w:jc w:val="left"/>
+            </w:pPr>
+            <w:r>
+              <w:t xml:space="preserve">02152</w:t>
+            </w:r>
+          </w:p>
+        </w:tc>
+        <w:tc>
+          <w:p>
+            <w:pPr>
+              <w:pStyle w:val="Compact"/>
+            </w:pPr>
+          </w:p>
+        </w:tc>
+        <w:tc>
+          <w:p>
+            <w:pPr>
+              <w:pStyle w:val="Compact"/>
+              <w:jc w:val="left"/>
+            </w:pPr>
+            <w:r>
+              <w:t xml:space="preserve">5316</w:t>
+            </w:r>
+          </w:p>
+        </w:tc>
+        <w:tc>
+          <w:p>
+            <w:pPr>
+              <w:pStyle w:val="Compact"/>
+              <w:jc w:val="left"/>
+            </w:pPr>
+            <w:r>
+              <w:t xml:space="preserve">21160.04</w:t>
+            </w:r>
+          </w:p>
+        </w:tc>
+        <w:tc>
+          <w:p>
+            <w:pPr>
+              <w:pStyle w:val="Compact"/>
+              <w:jc w:val="left"/>
+            </w:pPr>
+            <w:r>
+              <w:t xml:space="preserve">Offals Liver Turkeys</w:t>
+            </w:r>
+          </w:p>
+        </w:tc>
+        <w:tc>
+          <w:p>
+            <w:pPr>
+              <w:pStyle w:val="Compact"/>
+              <w:jc w:val="left"/>
+            </w:pPr>
+            <w:r>
+              <w:t xml:space="preserve">5321</w:t>
+            </w:r>
+          </w:p>
+        </w:tc>
+      </w:tr>
+      <w:tr>
+        <w:tc>
+          <w:p>
+            <w:pPr>
+              <w:pStyle w:val="Compact"/>
+              <w:jc w:val="left"/>
+            </w:pPr>
+            <w:r>
+              <w:t xml:space="preserve">02131</w:t>
+            </w:r>
+          </w:p>
+        </w:tc>
+        <w:tc>
+          <w:p>
+            <w:pPr>
+              <w:pStyle w:val="Compact"/>
+              <w:jc w:val="left"/>
+            </w:pPr>
+            <w:r>
+              <w:t xml:space="preserve">Horses</w:t>
+            </w:r>
+          </w:p>
+        </w:tc>
+        <w:tc>
+          <w:p>
+            <w:pPr>
+              <w:pStyle w:val="Compact"/>
+              <w:jc w:val="left"/>
+            </w:pPr>
+            <w:r>
+              <w:t xml:space="preserve">5315</w:t>
+            </w:r>
+          </w:p>
+        </w:tc>
+        <w:tc>
+          <w:p>
+            <w:pPr>
+              <w:pStyle w:val="Compact"/>
+              <w:jc w:val="left"/>
+            </w:pPr>
+            <w:r>
+              <w:t xml:space="preserve">21118.01</w:t>
+            </w:r>
+          </w:p>
+        </w:tc>
+        <w:tc>
+          <w:p>
+            <w:pPr>
+              <w:pStyle w:val="Compact"/>
+              <w:jc w:val="left"/>
+            </w:pPr>
+            <w:r>
+              <w:t xml:space="preserve">Horsemeat</w:t>
+            </w:r>
+          </w:p>
+        </w:tc>
+        <w:tc>
+          <w:p>
+            <w:pPr>
+              <w:pStyle w:val="Compact"/>
+              <w:jc w:val="left"/>
+            </w:pPr>
+            <w:r>
+              <w:t xml:space="preserve">5320</w:t>
+            </w:r>
+          </w:p>
+        </w:tc>
+      </w:tr>
+      <w:tr>
+        <w:tc>
+          <w:p>
+            <w:pPr>
+              <w:pStyle w:val="Compact"/>
+              <w:jc w:val="left"/>
+            </w:pPr>
+            <w:r>
+              <w:t xml:space="preserve">02131</w:t>
+            </w:r>
+          </w:p>
+        </w:tc>
+        <w:tc>
+          <w:p>
+            <w:pPr>
+              <w:pStyle w:val="Compact"/>
+            </w:pPr>
+          </w:p>
+        </w:tc>
+        <w:tc>
+          <w:p>
+            <w:pPr>
+              <w:pStyle w:val="Compact"/>
+              <w:jc w:val="left"/>
+            </w:pPr>
+            <w:r>
+              <w:t xml:space="preserve">5315</w:t>
+            </w:r>
+          </w:p>
+        </w:tc>
+        <w:tc>
+          <w:p>
+            <w:pPr>
+              <w:pStyle w:val="Compact"/>
+              <w:jc w:val="left"/>
+            </w:pPr>
+            <w:r>
+              <w:t xml:space="preserve">21159.01</w:t>
+            </w:r>
+          </w:p>
+        </w:tc>
+        <w:tc>
+          <w:p>
+            <w:pPr>
+              <w:pStyle w:val="Compact"/>
+              <w:jc w:val="left"/>
+            </w:pPr>
+            <w:r>
+              <w:t xml:space="preserve">Offals of Horse</w:t>
+            </w:r>
+          </w:p>
+        </w:tc>
+        <w:tc>
+          <w:p>
+            <w:pPr>
+              <w:pStyle w:val="Compact"/>
+              <w:jc w:val="left"/>
+            </w:pPr>
+            <w:r>
+              <w:t xml:space="preserve">5320</w:t>
+            </w:r>
+          </w:p>
+        </w:tc>
+      </w:tr>
+      <w:tr>
+        <w:tc>
+          <w:p>
+            <w:pPr>
+              <w:pStyle w:val="Compact"/>
+              <w:jc w:val="left"/>
+            </w:pPr>
+            <w:r>
+              <w:t xml:space="preserve">02131</w:t>
+            </w:r>
+          </w:p>
+        </w:tc>
+        <w:tc>
+          <w:p>
+            <w:pPr>
+              <w:pStyle w:val="Compact"/>
+            </w:pPr>
+          </w:p>
+        </w:tc>
+        <w:tc>
+          <w:p>
+            <w:pPr>
+              <w:pStyle w:val="Compact"/>
+              <w:jc w:val="left"/>
+            </w:pPr>
+            <w:r>
+              <w:t xml:space="preserve">5315</w:t>
+            </w:r>
+          </w:p>
+        </w:tc>
+        <w:tc>
+          <w:p>
+            <w:pPr>
+              <w:pStyle w:val="Compact"/>
+              <w:jc w:val="left"/>
+            </w:pPr>
+            <w:r>
+              <w:t xml:space="preserve">02952.01</w:t>
+            </w:r>
+          </w:p>
+        </w:tc>
+        <w:tc>
+          <w:p>
+            <w:pPr>
+              <w:pStyle w:val="Compact"/>
+              <w:jc w:val="left"/>
+            </w:pPr>
+            <w:r>
+              <w:t xml:space="preserve">Horse Hides, Fresh</w:t>
+            </w:r>
+          </w:p>
+        </w:tc>
+        <w:tc>
+          <w:p>
+            <w:pPr>
+              <w:pStyle w:val="Compact"/>
+              <w:jc w:val="left"/>
+            </w:pPr>
+            <w:r>
+              <w:t xml:space="preserve">5320</w:t>
+            </w:r>
+          </w:p>
+        </w:tc>
+      </w:tr>
+      <w:tr>
+        <w:tc>
+          <w:p>
+            <w:pPr>
+              <w:pStyle w:val="Compact"/>
+              <w:jc w:val="left"/>
+            </w:pPr>
+            <w:r>
+              <w:t xml:space="preserve">02132</w:t>
+            </w:r>
+          </w:p>
+        </w:tc>
+        <w:tc>
+          <w:p>
+            <w:pPr>
+              <w:pStyle w:val="Compact"/>
+              <w:jc w:val="left"/>
+            </w:pPr>
+            <w:r>
+              <w:t xml:space="preserve">Asses</w:t>
+            </w:r>
+          </w:p>
+        </w:tc>
+        <w:tc>
+          <w:p>
+            <w:pPr>
+              <w:pStyle w:val="Compact"/>
+              <w:jc w:val="left"/>
+            </w:pPr>
+            <w:r>
+              <w:t xml:space="preserve">5315</w:t>
+            </w:r>
+          </w:p>
+        </w:tc>
+        <w:tc>
+          <w:p>
+            <w:pPr>
+              <w:pStyle w:val="Compact"/>
+              <w:jc w:val="left"/>
+            </w:pPr>
+            <w:r>
+              <w:t xml:space="preserve">21118.02</w:t>
+            </w:r>
+          </w:p>
+        </w:tc>
+        <w:tc>
+          <w:p>
+            <w:pPr>
+              <w:pStyle w:val="Compact"/>
+              <w:jc w:val="left"/>
+            </w:pPr>
+            <w:r>
+              <w:t xml:space="preserve">Meat of Asses</w:t>
+            </w:r>
+          </w:p>
+        </w:tc>
+        <w:tc>
+          <w:p>
+            <w:pPr>
+              <w:pStyle w:val="Compact"/>
+              <w:jc w:val="left"/>
+            </w:pPr>
+            <w:r>
+              <w:t xml:space="preserve">5320</w:t>
+            </w:r>
+          </w:p>
+        </w:tc>
+      </w:tr>
+      <w:tr>
+        <w:tc>
+          <w:p>
+            <w:pPr>
+              <w:pStyle w:val="Compact"/>
+              <w:jc w:val="left"/>
+            </w:pPr>
+            <w:r>
+              <w:t xml:space="preserve">02132</w:t>
+            </w:r>
+          </w:p>
+        </w:tc>
+        <w:tc>
+          <w:p>
+            <w:pPr>
+              <w:pStyle w:val="Compact"/>
+            </w:pPr>
+          </w:p>
+        </w:tc>
+        <w:tc>
+          <w:p>
+            <w:pPr>
+              <w:pStyle w:val="Compact"/>
+              <w:jc w:val="left"/>
+            </w:pPr>
+            <w:r>
+              <w:t xml:space="preserve">5315</w:t>
+            </w:r>
+          </w:p>
+        </w:tc>
+        <w:tc>
+          <w:p>
+            <w:pPr>
+              <w:pStyle w:val="Compact"/>
+              <w:jc w:val="left"/>
+            </w:pPr>
+            <w:r>
+              <w:t xml:space="preserve">02952.02</w:t>
+            </w:r>
+          </w:p>
+        </w:tc>
+        <w:tc>
+          <w:p>
+            <w:pPr>
+              <w:pStyle w:val="Compact"/>
+              <w:jc w:val="left"/>
+            </w:pPr>
+            <w:r>
+              <w:t xml:space="preserve">Hides of Asses Fresh</w:t>
+            </w:r>
+          </w:p>
+        </w:tc>
+        <w:tc>
+          <w:p>
+            <w:pPr>
+              <w:pStyle w:val="Compact"/>
+              <w:jc w:val="left"/>
+            </w:pPr>
+            <w:r>
+              <w:t xml:space="preserve">5320</w:t>
+            </w:r>
+          </w:p>
+        </w:tc>
+      </w:tr>
+      <w:tr>
+        <w:tc>
+          <w:p>
+            <w:pPr>
+              <w:pStyle w:val="Compact"/>
+              <w:jc w:val="left"/>
+            </w:pPr>
+            <w:r>
+              <w:t xml:space="preserve">02133</w:t>
+            </w:r>
+          </w:p>
+        </w:tc>
+        <w:tc>
+          <w:p>
+            <w:pPr>
+              <w:pStyle w:val="Compact"/>
+              <w:jc w:val="left"/>
+            </w:pPr>
+            <w:r>
+              <w:t xml:space="preserve">Mules</w:t>
+            </w:r>
+          </w:p>
+        </w:tc>
+        <w:tc>
+          <w:p>
+            <w:pPr>
+              <w:pStyle w:val="Compact"/>
+              <w:jc w:val="left"/>
+            </w:pPr>
+            <w:r>
+              <w:t xml:space="preserve">5315</w:t>
+            </w:r>
+          </w:p>
+        </w:tc>
+        <w:tc>
+          <w:p>
+            <w:pPr>
+              <w:pStyle w:val="Compact"/>
+              <w:jc w:val="left"/>
+            </w:pPr>
+            <w:r>
+              <w:t xml:space="preserve">21118.03</w:t>
+            </w:r>
+          </w:p>
+        </w:tc>
+        <w:tc>
+          <w:p>
+            <w:pPr>
+              <w:pStyle w:val="Compact"/>
+              <w:jc w:val="left"/>
+            </w:pPr>
+            <w:r>
+              <w:t xml:space="preserve">Meat of Mules</w:t>
+            </w:r>
+          </w:p>
+        </w:tc>
+        <w:tc>
+          <w:p>
+            <w:pPr>
+              <w:pStyle w:val="Compact"/>
+              <w:jc w:val="left"/>
+            </w:pPr>
+            <w:r>
+              <w:t xml:space="preserve">5320</w:t>
+            </w:r>
+          </w:p>
+        </w:tc>
+      </w:tr>
+      <w:tr>
+        <w:tc>
+          <w:p>
+            <w:pPr>
+              <w:pStyle w:val="Compact"/>
+              <w:jc w:val="left"/>
+            </w:pPr>
+            <w:r>
+              <w:t xml:space="preserve">02133</w:t>
+            </w:r>
+          </w:p>
+        </w:tc>
+        <w:tc>
+          <w:p>
+            <w:pPr>
+              <w:pStyle w:val="Compact"/>
+            </w:pPr>
+          </w:p>
+        </w:tc>
+        <w:tc>
+          <w:p>
+            <w:pPr>
+              <w:pStyle w:val="Compact"/>
+              <w:jc w:val="left"/>
+            </w:pPr>
+            <w:r>
+              <w:t xml:space="preserve">5315</w:t>
+            </w:r>
+          </w:p>
+        </w:tc>
+        <w:tc>
+          <w:p>
+            <w:pPr>
+              <w:pStyle w:val="Compact"/>
+              <w:jc w:val="left"/>
+            </w:pPr>
+            <w:r>
+              <w:t xml:space="preserve">02952.03</w:t>
+            </w:r>
+          </w:p>
+        </w:tc>
+        <w:tc>
+          <w:p>
+            <w:pPr>
+              <w:pStyle w:val="Compact"/>
+              <w:jc w:val="left"/>
+            </w:pPr>
+            <w:r>
+              <w:t xml:space="preserve">Hides of Mules Fresh</w:t>
+            </w:r>
+          </w:p>
+        </w:tc>
+        <w:tc>
+          <w:p>
+            <w:pPr>
+              <w:pStyle w:val="Compact"/>
+              <w:jc w:val="left"/>
+            </w:pPr>
+            <w:r>
+              <w:t xml:space="preserve">5320</w:t>
+            </w:r>
+          </w:p>
+        </w:tc>
+      </w:tr>
+      <w:tr>
+        <w:tc>
+          <w:p>
+            <w:pPr>
+              <w:pStyle w:val="Compact"/>
+              <w:jc w:val="left"/>
+            </w:pPr>
+            <w:r>
+              <w:t xml:space="preserve">02121.01</w:t>
+            </w:r>
+          </w:p>
+        </w:tc>
+        <w:tc>
+          <w:p>
+            <w:pPr>
+              <w:pStyle w:val="Compact"/>
+              <w:jc w:val="left"/>
+            </w:pPr>
+            <w:r>
+              <w:t xml:space="preserve">Camels</w:t>
+            </w:r>
+          </w:p>
+        </w:tc>
+        <w:tc>
+          <w:p>
+            <w:pPr>
+              <w:pStyle w:val="Compact"/>
+              <w:jc w:val="left"/>
+            </w:pPr>
+            <w:r>
+              <w:t xml:space="preserve">5315</w:t>
+            </w:r>
+          </w:p>
+        </w:tc>
+        <w:tc>
+          <w:p>
+            <w:pPr>
+              <w:pStyle w:val="Compact"/>
+              <w:jc w:val="left"/>
+            </w:pPr>
+            <w:r>
+              <w:t xml:space="preserve">21117.01</w:t>
+            </w:r>
+          </w:p>
+        </w:tc>
+        <w:tc>
+          <w:p>
+            <w:pPr>
+              <w:pStyle w:val="Compact"/>
+              <w:jc w:val="left"/>
+            </w:pPr>
+            <w:r>
+              <w:t xml:space="preserve">Meat of Camels</w:t>
+            </w:r>
+          </w:p>
+        </w:tc>
+        <w:tc>
+          <w:p>
+            <w:pPr>
+              <w:pStyle w:val="Compact"/>
+              <w:jc w:val="left"/>
+            </w:pPr>
+            <w:r>
+              <w:t xml:space="preserve">5320</w:t>
+            </w:r>
+          </w:p>
+        </w:tc>
+      </w:tr>
+      <w:tr>
+        <w:tc>
+          <w:p>
+            <w:pPr>
+              <w:pStyle w:val="Compact"/>
+              <w:jc w:val="left"/>
+            </w:pPr>
+            <w:r>
+              <w:t xml:space="preserve">02121.01</w:t>
+            </w:r>
+          </w:p>
+        </w:tc>
+        <w:tc>
+          <w:p>
+            <w:pPr>
+              <w:pStyle w:val="Compact"/>
+            </w:pPr>
+          </w:p>
+        </w:tc>
+        <w:tc>
+          <w:p>
+            <w:pPr>
+              <w:pStyle w:val="Compact"/>
+              <w:jc w:val="left"/>
+            </w:pPr>
+            <w:r>
+              <w:t xml:space="preserve">5315</w:t>
+            </w:r>
+          </w:p>
+        </w:tc>
+        <w:tc>
+          <w:p>
+            <w:pPr>
+              <w:pStyle w:val="Compact"/>
+              <w:jc w:val="left"/>
+            </w:pPr>
+            <w:r>
+              <w:t xml:space="preserve">21159.02</w:t>
+            </w:r>
+          </w:p>
+        </w:tc>
+        <w:tc>
+          <w:p>
+            <w:pPr>
+              <w:pStyle w:val="Compact"/>
+              <w:jc w:val="left"/>
+            </w:pPr>
+            <w:r>
+              <w:t xml:space="preserve">Offals of Camel, Edible</w:t>
+            </w:r>
+          </w:p>
+        </w:tc>
+        <w:tc>
+          <w:p>
+            <w:pPr>
+              <w:pStyle w:val="Compact"/>
+              <w:jc w:val="left"/>
+            </w:pPr>
+            <w:r>
+              <w:t xml:space="preserve">5320</w:t>
+            </w:r>
+          </w:p>
+        </w:tc>
+      </w:tr>
+      <w:tr>
+        <w:tc>
+          <w:p>
+            <w:pPr>
+              <w:pStyle w:val="Compact"/>
+              <w:jc w:val="left"/>
+            </w:pPr>
+            <w:r>
+              <w:t xml:space="preserve">02121.01</w:t>
+            </w:r>
+          </w:p>
+        </w:tc>
+        <w:tc>
+          <w:p>
+            <w:pPr>
+              <w:pStyle w:val="Compact"/>
+            </w:pPr>
+          </w:p>
+        </w:tc>
+        <w:tc>
+          <w:p>
+            <w:pPr>
+              <w:pStyle w:val="Compact"/>
+              <w:jc w:val="left"/>
+            </w:pPr>
+            <w:r>
+              <w:t xml:space="preserve">5315</w:t>
+            </w:r>
+          </w:p>
+        </w:tc>
+        <w:tc>
+          <w:p>
+            <w:pPr>
+              <w:pStyle w:val="Compact"/>
+              <w:jc w:val="left"/>
+            </w:pPr>
+            <w:r>
+              <w:t xml:space="preserve">21519.02</w:t>
+            </w:r>
+          </w:p>
+        </w:tc>
+        <w:tc>
+          <w:p>
+            <w:pPr>
+              <w:pStyle w:val="Compact"/>
+              <w:jc w:val="left"/>
+            </w:pPr>
+            <w:r>
+              <w:t xml:space="preserve">Fat of Camels</w:t>
+            </w:r>
+          </w:p>
+        </w:tc>
+        <w:tc>
+          <w:p>
+            <w:pPr>
+              <w:pStyle w:val="Compact"/>
+              <w:jc w:val="left"/>
+            </w:pPr>
+            <w:r>
+              <w:t xml:space="preserve">5320</w:t>
+            </w:r>
+          </w:p>
+        </w:tc>
+      </w:tr>
+      <w:tr>
+        <w:tc>
+          <w:p>
+            <w:pPr>
+              <w:pStyle w:val="Compact"/>
+              <w:jc w:val="left"/>
+            </w:pPr>
+            <w:r>
+              <w:t xml:space="preserve">02121.01</w:t>
+            </w:r>
+          </w:p>
+        </w:tc>
+        <w:tc>
+          <w:p>
+            <w:pPr>
+              <w:pStyle w:val="Compact"/>
+            </w:pPr>
+          </w:p>
+        </w:tc>
+        <w:tc>
+          <w:p>
+            <w:pPr>
+              <w:pStyle w:val="Compact"/>
+              <w:jc w:val="left"/>
+            </w:pPr>
+            <w:r>
+              <w:t xml:space="preserve">5315</w:t>
+            </w:r>
+          </w:p>
+        </w:tc>
+        <w:tc>
+          <w:p>
+            <w:pPr>
+              <w:pStyle w:val="Compact"/>
+              <w:jc w:val="left"/>
+            </w:pPr>
+            <w:r>
+              <w:t xml:space="preserve">02959.02</w:t>
+            </w:r>
+          </w:p>
+        </w:tc>
+        <w:tc>
+          <w:p>
+            <w:pPr>
+              <w:pStyle w:val="Compact"/>
+              <w:jc w:val="left"/>
+            </w:pPr>
+            <w:r>
+              <w:t xml:space="preserve">Camel Hides, Fresh</w:t>
+            </w:r>
+          </w:p>
+        </w:tc>
+        <w:tc>
+          <w:p>
+            <w:pPr>
+              <w:pStyle w:val="Compact"/>
+              <w:jc w:val="left"/>
+            </w:pPr>
+            <w:r>
+              <w:t xml:space="preserve">5320</w:t>
+            </w:r>
+          </w:p>
+        </w:tc>
+      </w:tr>
+      <w:tr>
+        <w:tc>
+          <w:p>
+            <w:pPr>
+              <w:pStyle w:val="Compact"/>
+              <w:jc w:val="left"/>
+            </w:pPr>
+            <w:r>
+              <w:t xml:space="preserve">02191</w:t>
+            </w:r>
+          </w:p>
+        </w:tc>
+        <w:tc>
+          <w:p>
+            <w:pPr>
+              <w:pStyle w:val="Compact"/>
+              <w:jc w:val="left"/>
+            </w:pPr>
+            <w:r>
+              <w:t xml:space="preserve">Rabbits</w:t>
+            </w:r>
+          </w:p>
+        </w:tc>
+        <w:tc>
+          <w:p>
+            <w:pPr>
+              <w:pStyle w:val="Compact"/>
+              <w:jc w:val="left"/>
+            </w:pPr>
+            <w:r>
+              <w:t xml:space="preserve">5316</w:t>
+            </w:r>
+          </w:p>
+        </w:tc>
+        <w:tc>
+          <w:p>
+            <w:pPr>
+              <w:pStyle w:val="Compact"/>
+              <w:jc w:val="left"/>
+            </w:pPr>
+            <w:r>
+              <w:t xml:space="preserve">21114</w:t>
+            </w:r>
+          </w:p>
+        </w:tc>
+        <w:tc>
+          <w:p>
+            <w:pPr>
+              <w:pStyle w:val="Compact"/>
+              <w:jc w:val="left"/>
+            </w:pPr>
+            <w:r>
+              <w:t xml:space="preserve">Rabbit Meat</w:t>
+            </w:r>
+          </w:p>
+        </w:tc>
+        <w:tc>
+          <w:p>
+            <w:pPr>
+              <w:pStyle w:val="Compact"/>
+              <w:jc w:val="left"/>
+            </w:pPr>
+            <w:r>
+              <w:t xml:space="preserve">5321</w:t>
+            </w:r>
+          </w:p>
+        </w:tc>
+      </w:tr>
+      <w:tr>
+        <w:tc>
+          <w:p>
+            <w:pPr>
+              <w:pStyle w:val="Compact"/>
+              <w:jc w:val="left"/>
+            </w:pPr>
+            <w:r>
+              <w:t xml:space="preserve">02191</w:t>
+            </w:r>
+          </w:p>
+        </w:tc>
+        <w:tc>
+          <w:p>
+            <w:pPr>
+              <w:pStyle w:val="Compact"/>
+            </w:pPr>
+          </w:p>
+        </w:tc>
+        <w:tc>
+          <w:p>
+            <w:pPr>
+              <w:pStyle w:val="Compact"/>
+              <w:jc w:val="left"/>
+            </w:pPr>
+            <w:r>
+              <w:t xml:space="preserve">5316</w:t>
+            </w:r>
+          </w:p>
+        </w:tc>
+        <w:tc>
+          <w:p>
+            <w:pPr>
+              <w:pStyle w:val="Compact"/>
+              <w:jc w:val="left"/>
+            </w:pPr>
+            <w:r>
+              <w:t xml:space="preserve">02955.02</w:t>
+            </w:r>
+          </w:p>
+        </w:tc>
+        <w:tc>
+          <w:p>
+            <w:pPr>
+              <w:pStyle w:val="Compact"/>
+              <w:jc w:val="left"/>
+            </w:pPr>
+            <w:r>
+              <w:t xml:space="preserve">Rabbit Skins</w:t>
+            </w:r>
+          </w:p>
+        </w:tc>
+        <w:tc>
+          <w:p>
+            <w:pPr>
+              <w:pStyle w:val="Compact"/>
+              <w:jc w:val="left"/>
+            </w:pPr>
+            <w:r>
+              <w:t xml:space="preserve">5321</w:t>
+            </w:r>
+          </w:p>
+        </w:tc>
+      </w:tr>
+      <w:tr>
+        <w:tc>
+          <w:p>
+            <w:pPr>
+              <w:pStyle w:val="Compact"/>
+              <w:jc w:val="left"/>
+            </w:pPr>
+            <w:r>
+              <w:t xml:space="preserve">02192.01</w:t>
+            </w:r>
+          </w:p>
+        </w:tc>
+        <w:tc>
+          <w:p>
+            <w:pPr>
+              <w:pStyle w:val="Compact"/>
+              <w:jc w:val="left"/>
+            </w:pPr>
+            <w:r>
+              <w:t xml:space="preserve">Other Rodents</w:t>
+            </w:r>
+          </w:p>
+        </w:tc>
+        <w:tc>
+          <w:p>
+            <w:pPr>
+              <w:pStyle w:val="Compact"/>
+              <w:jc w:val="left"/>
+            </w:pPr>
+            <w:r>
+              <w:t xml:space="preserve">5316</w:t>
+            </w:r>
+          </w:p>
+        </w:tc>
+        <w:tc>
+          <w:p>
+            <w:pPr>
+              <w:pStyle w:val="Compact"/>
+              <w:jc w:val="left"/>
+            </w:pPr>
+            <w:r>
+              <w:t xml:space="preserve">21119.01</w:t>
+            </w:r>
+          </w:p>
+        </w:tc>
+        <w:tc>
+          <w:p>
+            <w:pPr>
+              <w:pStyle w:val="Compact"/>
+              <w:jc w:val="left"/>
+            </w:pPr>
+            <w:r>
+              <w:t xml:space="preserve">Meat of Other Rodents</w:t>
+            </w:r>
+          </w:p>
+        </w:tc>
+        <w:tc>
+          <w:p>
+            <w:pPr>
+              <w:pStyle w:val="Compact"/>
+              <w:jc w:val="left"/>
+            </w:pPr>
+            <w:r>
+              <w:t xml:space="preserve">5321</w:t>
+            </w:r>
+          </w:p>
+        </w:tc>
+      </w:tr>
+      <w:tr>
+        <w:tc>
+          <w:p>
+            <w:pPr>
+              <w:pStyle w:val="Compact"/>
+              <w:jc w:val="left"/>
+            </w:pPr>
+            <w:r>
+              <w:t xml:space="preserve">02121.02</w:t>
+            </w:r>
+          </w:p>
+        </w:tc>
+        <w:tc>
+          <w:p>
+            <w:pPr>
+              <w:pStyle w:val="Compact"/>
+              <w:jc w:val="left"/>
+            </w:pPr>
+            <w:r>
+              <w:t xml:space="preserve">Other Camelids</w:t>
+            </w:r>
+          </w:p>
+        </w:tc>
+        <w:tc>
+          <w:p>
+            <w:pPr>
+              <w:pStyle w:val="Compact"/>
+              <w:jc w:val="left"/>
+            </w:pPr>
+            <w:r>
+              <w:t xml:space="preserve">5315</w:t>
+            </w:r>
+          </w:p>
+        </w:tc>
+        <w:tc>
+          <w:p>
+            <w:pPr>
+              <w:pStyle w:val="Compact"/>
+              <w:jc w:val="left"/>
+            </w:pPr>
+            <w:r>
+              <w:t xml:space="preserve">21117.02</w:t>
+            </w:r>
+          </w:p>
+        </w:tc>
+        <w:tc>
+          <w:p>
+            <w:pPr>
+              <w:pStyle w:val="Compact"/>
+              <w:jc w:val="left"/>
+            </w:pPr>
+            <w:r>
+              <w:t xml:space="preserve">Meat of Other Camelids</w:t>
+            </w:r>
+          </w:p>
+        </w:tc>
+        <w:tc>
+          <w:p>
+            <w:pPr>
+              <w:pStyle w:val="Compact"/>
+              <w:jc w:val="left"/>
+            </w:pPr>
+            <w:r>
+              <w:t xml:space="preserve">5320</w:t>
+            </w:r>
+          </w:p>
+        </w:tc>
+      </w:tr>
+      <w:tr>
+        <w:tc>
+          <w:p>
+            <w:pPr>
+              <w:pStyle w:val="Compact"/>
+              <w:jc w:val="left"/>
+            </w:pPr>
+            <w:r>
+              <w:t xml:space="preserve">02121.02</w:t>
+            </w:r>
+          </w:p>
+        </w:tc>
+        <w:tc>
+          <w:p>
+            <w:pPr>
+              <w:pStyle w:val="Compact"/>
+            </w:pPr>
+          </w:p>
+        </w:tc>
+        <w:tc>
+          <w:p>
+            <w:pPr>
+              <w:pStyle w:val="Compact"/>
+              <w:jc w:val="left"/>
+            </w:pPr>
+            <w:r>
+              <w:t xml:space="preserve">5315</w:t>
+            </w:r>
+          </w:p>
+        </w:tc>
+        <w:tc>
+          <w:p>
+            <w:pPr>
+              <w:pStyle w:val="Compact"/>
+              <w:jc w:val="left"/>
+            </w:pPr>
+            <w:r>
+              <w:t xml:space="preserve">21519.03</w:t>
+            </w:r>
+          </w:p>
+        </w:tc>
+        <w:tc>
+          <w:p>
+            <w:pPr>
+              <w:pStyle w:val="Compact"/>
+              <w:jc w:val="left"/>
+            </w:pPr>
+            <w:r>
+              <w:t xml:space="preserve">Fat of Other Camelids</w:t>
+            </w:r>
+          </w:p>
+        </w:tc>
+        <w:tc>
+          <w:p>
+            <w:pPr>
+              <w:pStyle w:val="Compact"/>
+              <w:jc w:val="left"/>
+            </w:pPr>
+            <w:r>
+              <w:t xml:space="preserve">5320</w:t>
             </w:r>
           </w:p>
         </w:tc>
@@ -1028,7 +4080,7 @@
     </w:lvl>
   </w:abstractNum>
   <w:abstractNum w:abstractNumId="990">
-    <w:nsid w:val="de07defd"/>
+    <w:nsid w:val="46df3bf1"/>
     <w:multiLevelType w:val="multilevel"/>
     <w:lvl w:ilvl="0">
       <w:numFmt w:val="bullet"/>

</xml_diff>